<commit_message>
Minor edit to Notebook and report
</commit_message>
<xml_diff>
--- a/final_capstone/Final Capstone Report.docx
+++ b/final_capstone/Final Capstone Report.docx
@@ -93,6 +93,23 @@
     <w:p/>
     <w:p>
       <w:r>
+        <w:t xml:space="preserve">First </w:t>
+      </w:r>
+      <w:proofErr w:type="spellStart"/>
+      <w:r>
+        <w:t>of</w:t>
+      </w:r>
+      <w:proofErr w:type="spellEnd"/>
+      <w:r>
+        <w:t xml:space="preserve"> everything</w:t>
+      </w:r>
+      <w:r>
+        <w:t>, I give my special thanks to Krystal who encourages and supports me unconditionally along the entire path.</w:t>
+      </w:r>
+    </w:p>
+    <w:p/>
+    <w:p>
+      <w:r>
         <w:t xml:space="preserve">I also </w:t>
       </w:r>
       <w:r>
@@ -106,11 +123,6 @@
       </w:r>
     </w:p>
     <w:p/>
-    <w:p>
-      <w:r>
-        <w:t>Last but not least, I give my special thanks to Krystal who encourages and supports me in the entire path.</w:t>
-      </w:r>
-    </w:p>
     <w:p>
       <w:r>
         <w:br w:type="page"/>
@@ -118,6 +130,15 @@
     </w:p>
     <w:sdt>
       <w:sdtPr>
+        <w:rPr>
+          <w:rFonts w:asciiTheme="minorHAnsi" w:eastAsiaTheme="minorEastAsia" w:hAnsiTheme="minorHAnsi" w:cstheme="minorBidi"/>
+          <w:b w:val="0"/>
+          <w:bCs w:val="0"/>
+          <w:color w:val="auto"/>
+          <w:sz w:val="24"/>
+          <w:szCs w:val="24"/>
+          <w:lang w:val="en-CA" w:eastAsia="zh-CN"/>
+        </w:rPr>
         <w:id w:val="-220517401"/>
         <w:docPartObj>
           <w:docPartGallery w:val="Table of Contents"/>
@@ -126,12 +147,7 @@
       </w:sdtPr>
       <w:sdtEndPr>
         <w:rPr>
-          <w:rFonts w:asciiTheme="minorHAnsi" w:eastAsiaTheme="minorEastAsia" w:hAnsiTheme="minorHAnsi" w:cstheme="minorBidi"/>
           <w:noProof/>
-          <w:color w:val="auto"/>
-          <w:sz w:val="24"/>
-          <w:szCs w:val="24"/>
-          <w:lang w:val="en-CA" w:eastAsia="zh-CN"/>
         </w:rPr>
       </w:sdtEndPr>
       <w:sdtContent>
@@ -2135,6 +2151,11 @@
         <w:docPartUnique/>
       </w:docPartObj>
     </w:sdtPr>
+    <w:sdtEndPr>
+      <w:rPr>
+        <w:rStyle w:val="PageNumber"/>
+      </w:rPr>
+    </w:sdtEndPr>
     <w:sdtContent>
       <w:p>
         <w:pPr>
@@ -2186,6 +2207,11 @@
         <w:docPartUnique/>
       </w:docPartObj>
     </w:sdtPr>
+    <w:sdtEndPr>
+      <w:rPr>
+        <w:rStyle w:val="PageNumber"/>
+      </w:rPr>
+    </w:sdtEndPr>
     <w:sdtContent>
       <w:p>
         <w:pPr>

</xml_diff>